<commit_message>
Documentação referente Garantia da Qualidade. Feita pelo aluno Luiz Henrique
</commit_message>
<xml_diff>
--- a/Documentação/Fase 02/04 - Garantia da Qualidade.docx
+++ b/Documentação/Fase 02/04 - Garantia da Qualidade.docx
@@ -12,6 +12,7 @@
           <w:szCs w:val="24"/>
         </w:rPr>
       </w:pPr>
+      <w:bookmarkStart w:id="0" w:name="_GoBack"/>
       <w:r>
         <w:rPr>
           <w:rFonts w:cstheme="minorHAnsi"/>
@@ -23,7 +24,63 @@
       </w:r>
     </w:p>
     <w:p>
-      <w:bookmarkStart w:id="0" w:name="_GoBack"/>
+      <w:pPr>
+        <w:ind w:firstLine="708"/>
+        <w:jc w:val="both"/>
+      </w:pPr>
+      <w:r>
+        <w:t>Para garantir a qualidade de um modelo é necessário que sejam feitas avaliações para que se verifique se a construção do modelo está nos padrões considerados como boas práticas de modelagem. A primeira análise verifica a qualidade pragmática do modelo, ou seja, se o modelo apresenta compreensibilidade e manutenibilidade</w:t>
+      </w:r>
+      <w:r>
+        <w:t>. O modelo que descreve a empresa Nelson Veículos apresenta ambas as carac</w:t>
+      </w:r>
+      <w:r>
+        <w:t xml:space="preserve">terísticas. Ao verificar-se o modelo, é possível perceber que todas as atividades são definidas de forma clara. Ainda em relação a qualidade pragmática, pode-se observar que o layout adotado no modelo facilita o entendimento, pois escolheu-se separas os processos de forma clara, definindo-se primeiramente uma visão de todos os processos da empresa e então expandindo todos estes processos, criando-se uma visão </w:t>
+      </w:r>
+      <w:r>
+        <w:rPr>
+          <w:i/>
+        </w:rPr>
+        <w:t>top-down</w:t>
+      </w:r>
+      <w:r>
+        <w:t xml:space="preserve"> do negócio.</w:t>
+      </w:r>
+    </w:p>
+    <w:p>
+      <w:pPr>
+        <w:ind w:firstLine="708"/>
+        <w:jc w:val="both"/>
+      </w:pPr>
+      <w:r>
+        <w:t xml:space="preserve">Partindo para uma segunda análise, atentando-se para a qualidade sintática do modelo, observa-se que o modelo criado segue os padrões de modelagem, com todas as atividades expressas com verbos no infinitivo e todos os eventos descritos de forma passiva, fazendo referência aos objetos envolvidos. </w:t>
+      </w:r>
+      <w:r>
+        <w:t xml:space="preserve"> </w:t>
+      </w:r>
+      <w:r>
+        <w:t xml:space="preserve">É importante ressaltar também que nenhum gateway cria uma situação de </w:t>
+      </w:r>
+      <w:proofErr w:type="spellStart"/>
+      <w:r>
+        <w:rPr>
+          <w:i/>
+        </w:rPr>
+        <w:t>deadlock</w:t>
+      </w:r>
+      <w:proofErr w:type="spellEnd"/>
+      <w:r>
+        <w:t xml:space="preserve"> no modelo. </w:t>
+      </w:r>
+    </w:p>
+    <w:p>
+      <w:pPr>
+        <w:ind w:firstLine="708"/>
+        <w:jc w:val="both"/>
+      </w:pPr>
+      <w:r>
+        <w:t xml:space="preserve">A última análise, referente a qualidade semântica, verifica a completude e validade do modelo. Nesta análise, verificou-se junto ao cliente se o modelo era válido, ou seja, se ele representava o funcionamento do negócio de forma correta. Ao apresentarmos o modelo para o cliente e realizarmos uma breve explicação sobre alguns itens da notação, recebemos uma avaliação positiva por parte do cliente, confirmando assim a validade do modelo. </w:t>
+      </w:r>
       <w:bookmarkEnd w:id="0"/>
     </w:p>
     <w:sectPr>

</xml_diff>